<commit_message>
Paddle controller design documents and basic position control of X-Axis
</commit_message>
<xml_diff>
--- a/1_Planning/Week 6 Status Report.docx
+++ b/1_Planning/Week 6 Status Report.docx
@@ -49,8 +49,6 @@
         </w:rPr>
         <w:t>3</w:t>
       </w:r>
-      <w:bookmarkStart w:id="0" w:name="_GoBack"/>
-      <w:bookmarkEnd w:id="0"/>
     </w:p>
     <w:p>
       <w:r>
@@ -75,7 +73,31 @@
         <w:t>Team Members:</w:t>
       </w:r>
       <w:r>
-        <w:t xml:space="preserve"> David Eelman, Stanislav Rashevskyi, Thomas Abdallah</w:t>
+        <w:t xml:space="preserve"> David </w:t>
+      </w:r>
+      <w:proofErr w:type="spellStart"/>
+      <w:r>
+        <w:t>Eelman</w:t>
+      </w:r>
+      <w:proofErr w:type="spellEnd"/>
+      <w:r>
+        <w:t xml:space="preserve">, Stanislav </w:t>
+      </w:r>
+      <w:proofErr w:type="spellStart"/>
+      <w:r>
+        <w:t>Rashevskyi</w:t>
+      </w:r>
+      <w:proofErr w:type="spellEnd"/>
+      <w:r>
+        <w:t xml:space="preserve">, </w:t>
+      </w:r>
+      <w:proofErr w:type="gramStart"/>
+      <w:r>
+        <w:t>Thomas</w:t>
+      </w:r>
+      <w:proofErr w:type="gramEnd"/>
+      <w:r>
+        <w:t xml:space="preserve"> Abdallah</w:t>
       </w:r>
     </w:p>
     <w:p>
@@ -473,9 +495,6 @@
             <w:vAlign w:val="center"/>
           </w:tcPr>
           <w:p>
-            <w:pPr>
-              <w:jc w:val="center"/>
-            </w:pPr>
             <w:r>
               <w:t>Powered X-Axis</w:t>
             </w:r>
@@ -559,7 +578,12 @@
               <w:t xml:space="preserve">Object detection </w:t>
             </w:r>
             <w:r>
-              <w:t>robustness improvements</w:t>
+              <w:t xml:space="preserve">robustness </w:t>
+            </w:r>
+            <w:bookmarkStart w:id="0" w:name="_GoBack"/>
+            <w:bookmarkEnd w:id="0"/>
+            <w:r>
+              <w:t>improvements</w:t>
             </w:r>
             <w:r>
               <w:t>.</w:t>
@@ -1773,7 +1797,7 @@
 </file>
 
 <file path=customXml/itemProps1.xml><?xml version="1.0" encoding="utf-8"?>
-<ds:datastoreItem xmlns:ds="http://schemas.openxmlformats.org/officeDocument/2006/customXml" ds:itemID="{377F6096-B3A7-4174-B94B-877E7AB1BE21}">
+<ds:datastoreItem xmlns:ds="http://schemas.openxmlformats.org/officeDocument/2006/customXml" ds:itemID="{581BB0C4-E580-43F9-B908-A39A70DDFD8C}">
   <ds:schemaRefs>
     <ds:schemaRef ds:uri="http://schemas.openxmlformats.org/officeDocument/2006/bibliography"/>
   </ds:schemaRefs>

</xml_diff>